<commit_message>
Update 10/6/2023 11:38PM EST
Update as of 11:38PM EST on 10/6/2023.
</commit_message>
<xml_diff>
--- a/&SPECIFIC/%BODY WAR CRIME PREVENTION/20231006 - Global United Defense, Inc. - Body War Crime Prevention Security Systems - v1.0.2.3.docx
+++ b/&SPECIFIC/%BODY WAR CRIME PREVENTION/20231006 - Global United Defense, Inc. - Body War Crime Prevention Security Systems - v1.0.2.3.docx
@@ -213,7 +213,7 @@
           <w:sz w:val="28"/>
           <w:szCs w:val="28"/>
         </w:rPr>
-        <w:t>10/6/2023 6:22:52 PM</w:t>
+        <w:t>10/6/2023 11:37:53 PM</w:t>
       </w:r>
     </w:p>
     <w:p>
@@ -1602,15 +1602,7 @@
           <w:bCs/>
           <w:color w:val="FF0000"/>
         </w:rPr>
-        <w:t xml:space="preserve">SIDE </w:t>
-      </w:r>
-      <w:r>
-        <w:rPr>
-          <w:b/>
-          <w:bCs/>
-          <w:color w:val="FF0000"/>
-        </w:rPr>
-        <w:t>BURN</w:t>
+        <w:t>SIDE BURN</w:t>
       </w:r>
       <w:r>
         <w:rPr>
@@ -1659,15 +1651,7 @@
           <w:bCs/>
           <w:color w:val="FF0000"/>
         </w:rPr>
-        <w:t xml:space="preserve">SIDE </w:t>
-      </w:r>
-      <w:r>
-        <w:rPr>
-          <w:b/>
-          <w:bCs/>
-          <w:color w:val="FF0000"/>
-        </w:rPr>
-        <w:t>BURNS</w:t>
+        <w:t>SIDE BURNS</w:t>
       </w:r>
       <w:proofErr w:type="gramEnd"/>
       <w:r>
@@ -1813,6 +1797,118 @@
           <w:color w:val="FF0000"/>
         </w:rPr>
         <w:t>SLINGSHOT</w:t>
+      </w:r>
+      <w:r>
+        <w:rPr>
+          <w:b/>
+          <w:bCs/>
+        </w:rPr>
+        <w:t>;</w:t>
+      </w:r>
+    </w:p>
+    <w:p>
+      <w:pPr>
+        <w:ind w:left="360"/>
+        <w:jc w:val="both"/>
+        <w:rPr>
+          <w:b/>
+          <w:bCs/>
+        </w:rPr>
+      </w:pPr>
+      <w:r>
+        <w:tab/>
+      </w:r>
+      <w:r>
+        <w:rPr>
+          <w:u w:val="single"/>
+        </w:rPr>
+        <w:t>PREVENTION SECURITY SYSTEM</w:t>
+      </w:r>
+      <w:r>
+        <w:t>:</w:t>
+      </w:r>
+      <w:r>
+        <w:t xml:space="preserve"> </w:t>
+      </w:r>
+      <w:r>
+        <w:rPr>
+          <w:b/>
+          <w:bCs/>
+          <w:color w:val="FF0000"/>
+        </w:rPr>
+        <w:t xml:space="preserve">ANY </w:t>
+      </w:r>
+      <w:r>
+        <w:rPr>
+          <w:b/>
+          <w:bCs/>
+          <w:color w:val="FF0000"/>
+        </w:rPr>
+        <w:t>S</w:t>
+      </w:r>
+      <w:r>
+        <w:rPr>
+          <w:b/>
+          <w:bCs/>
+          <w:color w:val="FF0000"/>
+        </w:rPr>
+        <w:t>PLITTING SIDE</w:t>
+      </w:r>
+      <w:r>
+        <w:rPr>
+          <w:b/>
+          <w:bCs/>
+        </w:rPr>
+        <w:t>;</w:t>
+      </w:r>
+    </w:p>
+    <w:p>
+      <w:pPr>
+        <w:ind w:left="360"/>
+        <w:jc w:val="both"/>
+        <w:rPr>
+          <w:b/>
+          <w:bCs/>
+        </w:rPr>
+      </w:pPr>
+      <w:r>
+        <w:tab/>
+      </w:r>
+      <w:r>
+        <w:rPr>
+          <w:u w:val="single"/>
+        </w:rPr>
+        <w:t>PREVENTION SECURITY SYSTEM</w:t>
+      </w:r>
+      <w:r>
+        <w:t>:</w:t>
+      </w:r>
+      <w:r>
+        <w:t xml:space="preserve"> </w:t>
+      </w:r>
+      <w:r>
+        <w:rPr>
+          <w:b/>
+          <w:bCs/>
+          <w:color w:val="FF0000"/>
+        </w:rPr>
+        <w:t xml:space="preserve">ANY </w:t>
+      </w:r>
+      <w:r>
+        <w:rPr>
+          <w:b/>
+          <w:bCs/>
+          <w:color w:val="FF0000"/>
+        </w:rPr>
+        <w:t>SPLITTING SIDE</w:t>
+      </w:r>
+      <w:r>
+        <w:rPr>
+          <w:b/>
+          <w:bCs/>
+          <w:color w:val="FF0000"/>
+        </w:rPr>
+        <w:t>S</w:t>
       </w:r>
       <w:r>
         <w:rPr>

</xml_diff>